<commit_message>
Agregue un secret y lo estoy utilizando
</commit_message>
<xml_diff>
--- a/GITHUB_ACTIONS.docx
+++ b/GITHUB_ACTIONS.docx
@@ -383,21 +383,123 @@
     <w:p>
       <w:pPr>
         <w:rPr>
-          <w:b/>
-          <w:bCs/>
-          <w:lang w:val="es-MX"/>
-        </w:rPr>
-      </w:pPr>
-    </w:p>
-    <w:p>
-      <w:pPr>
-        <w:jc w:val="center"/>
-        <w:rPr>
-          <w:b/>
-          <w:bCs/>
-          <w:lang w:val="es-MX"/>
-        </w:rPr>
-      </w:pPr>
+          <w:color w:val="000000" w:themeColor="text1"/>
+          <w:lang w:val="es-MX"/>
+        </w:rPr>
+      </w:pPr>
+    </w:p>
+    <w:p>
+      <w:pPr>
+        <w:rPr>
+          <w:b/>
+          <w:bCs/>
+          <w:color w:val="FF0000"/>
+          <w:lang w:val="es-MX"/>
+        </w:rPr>
+      </w:pPr>
+      <w:r>
+        <w:rPr>
+          <w:b/>
+          <w:bCs/>
+          <w:color w:val="FF0000"/>
+          <w:lang w:val="es-MX"/>
+        </w:rPr>
+        <w:t>NODE</w:t>
+      </w:r>
+    </w:p>
+    <w:p>
+      <w:pPr>
+        <w:rPr>
+          <w:color w:val="000000" w:themeColor="text1"/>
+          <w:lang w:val="es-MX"/>
+        </w:rPr>
+      </w:pPr>
+      <w:r>
+        <w:rPr>
+          <w:color w:val="000000" w:themeColor="text1"/>
+          <w:lang w:val="es-MX"/>
+        </w:rPr>
+        <w:t>Entorno de ejecución para JavaScript</w:t>
+      </w:r>
+    </w:p>
+    <w:p>
+      <w:pPr>
+        <w:rPr>
+          <w:color w:val="000000" w:themeColor="text1"/>
+          <w:lang w:val="es-MX"/>
+        </w:rPr>
+      </w:pPr>
+    </w:p>
+    <w:p>
+      <w:pPr>
+        <w:rPr>
+          <w:b/>
+          <w:bCs/>
+          <w:color w:val="FF0000"/>
+          <w:lang w:val="es-MX"/>
+        </w:rPr>
+      </w:pPr>
+      <w:r>
+        <w:rPr>
+          <w:b/>
+          <w:bCs/>
+          <w:color w:val="FF0000"/>
+          <w:lang w:val="es-MX"/>
+        </w:rPr>
+        <w:t>SERVICIOS</w:t>
+      </w:r>
+    </w:p>
+    <w:p>
+      <w:pPr>
+        <w:rPr>
+          <w:color w:val="000000" w:themeColor="text1"/>
+          <w:lang w:val="es-MX"/>
+        </w:rPr>
+      </w:pPr>
+      <w:r>
+        <w:rPr>
+          <w:color w:val="000000" w:themeColor="text1"/>
+          <w:lang w:val="es-MX"/>
+        </w:rPr>
+        <w:t>Para que se ejecute en un ambiente real, y Actions ofrece estos servicios con Docker.</w:t>
+      </w:r>
+    </w:p>
+    <w:p>
+      <w:pPr>
+        <w:rPr>
+          <w:color w:val="000000" w:themeColor="text1"/>
+          <w:lang w:val="es-MX"/>
+        </w:rPr>
+      </w:pPr>
+    </w:p>
+    <w:p>
+      <w:pPr>
+        <w:rPr>
+          <w:b/>
+          <w:bCs/>
+          <w:lang w:val="es-MX"/>
+        </w:rPr>
+      </w:pPr>
+    </w:p>
+    <w:p>
+      <w:pPr>
+        <w:rPr>
+          <w:b/>
+          <w:bCs/>
+          <w:color w:val="FF0000"/>
+          <w:lang w:val="es-MX"/>
+        </w:rPr>
+      </w:pPr>
+      <w:r>
+        <w:rPr>
+          <w:b/>
+          <w:bCs/>
+          <w:color w:val="FF0000"/>
+          <w:lang w:val="es-MX"/>
+        </w:rPr>
+        <w:lastRenderedPageBreak/>
+        <w:t xml:space="preserve">VARIABLES DE ENTORNO: </w:t>
+      </w:r>
     </w:p>
     <w:p>
       <w:pPr>

</xml_diff>